<commit_message>
Aggiornamento file di problem statement e analisi
</commit_message>
<xml_diff>
--- a/Work in Progress/PROBLEM STATEMENT.docx
+++ b/Work in Progress/PROBLEM STATEMENT.docx
@@ -980,7 +980,20 @@
         <w:rPr>
           <w:rtl w:val="0"/>
         </w:rPr>
-        <w:t xml:space="preserve">       1.7.       deve poter effettuare il logout.</w:t>
+        <w:t xml:space="preserve">       1.7.       deve poter effettuare il logout;</w:t>
+      </w:r>
+    </w:p>
+    <w:p>
+      <w:pPr>
+        <w:spacing w:after="0" w:lineRule="auto"/>
+        <w:ind w:left="2160" w:hanging="1080"/>
+        <w:rPr/>
+      </w:pPr>
+      <w:r>
+        <w:rPr>
+          <w:rtl w:val="0"/>
+        </w:rPr>
+        <w:t xml:space="preserve">       1.8.       deve poter eliminare il proprio profilo.</w:t>
       </w:r>
     </w:p>
     <w:p>
@@ -1258,7 +1271,32 @@
         <w:rPr>
           <w:rtl w:val="0"/>
         </w:rPr>
-        <w:t xml:space="preserve">2.6.      deve poter effettuare il logout.</w:t>
+        <w:t xml:space="preserve">2.6.      deve poter effettuare il logout;</w:t>
+      </w:r>
+    </w:p>
+    <w:p>
+      <w:pPr>
+        <w:spacing w:after="0" w:lineRule="auto"/>
+        <w:ind w:left="2160" w:hanging="1080"/>
+        <w:rPr/>
+      </w:pPr>
+      <w:r>
+        <w:rPr>
+          <w:rtl w:val="0"/>
+        </w:rPr>
+        <w:t xml:space="preserve">       2.7.      deve poter eliminare il proprio profilo.</w:t>
+      </w:r>
+    </w:p>
+    <w:p>
+      <w:pPr>
+        <w:spacing w:after="0" w:lineRule="auto"/>
+        <w:ind w:left="720" w:firstLine="720"/>
+        <w:rPr/>
+      </w:pPr>
+      <w:r>
+        <w:rPr>
+          <w:rtl w:val="0"/>
+        </w:rPr>
       </w:r>
     </w:p>
     <w:p>
@@ -1520,6 +1558,21 @@
         </w:rPr>
         <w:t xml:space="preserve">Il codice deve presentare dei commenti, mediante Javadoc, che descrivano le funzionalità del sito.</w:t>
       </w:r>
+      <w:r>
+        <w:rPr>
+          <w:rtl w:val="0"/>
+        </w:rPr>
+      </w:r>
+    </w:p>
+    <w:p>
+      <w:pPr>
+        <w:ind w:left="0" w:firstLine="0"/>
+        <w:rPr>
+          <w:b w:val="1"/>
+          <w:sz w:val="28"/>
+          <w:szCs w:val="28"/>
+        </w:rPr>
+      </w:pPr>
       <w:r>
         <w:rPr>
           <w:rtl w:val="0"/>
@@ -2714,7 +2767,7 @@
 
 <file path=customXML/item1.xml><?xml version="1.0" encoding="utf-8"?>
 <go:gDocsCustomXmlDataStorage xmlns:go="http://customooxmlschemas.google.com/" xmlns:r="http://schemas.openxmlformats.org/officeDocument/2006/relationships">
-  <go:docsCustomData xmlns:go="http://customooxmlschemas.google.com/" roundtripDataSignature="AMtx7mjMvnO426E0JgWk9JzUPpY2YVC4Lw==">AMUW2mWY9M6NVKAGnzNmIo6crRO9mWnYGTec97Dynyz8MLldeng2W1BvV7V7/8rE4eEDa0n8Ehqu4rW8nuWVQ+Y1/9UwaMb4Q6B3fTgmW9/HouZ4Hh5R+cgOt8QZqhHkNtk1If6K5kOe</go:docsCustomData>
+  <go:docsCustomData xmlns:go="http://customooxmlschemas.google.com/" roundtripDataSignature="AMtx7mjMvnO426E0JgWk9JzUPpY2YVC4Lw==">AMUW2mUHWjhNUuUP15cgV7rgv7YpcpvWD5MU4y5c5yXoe0tssLJGGETjTJj8lp/gwd79QRic3CF5wF/xVtYBAaWmiM3jTn7rKKM0QHSsr7uzgyCBALcqbUVdjVE6ujAbcsIqd1Vozee5</go:docsCustomData>
 </go:gDocsCustomXmlDataStorage>
 </file>
 

</xml_diff>